<commit_message>
fix bon and invoice template
</commit_message>
<xml_diff>
--- a/src/main/resources/templates/Template_Invoice_Bongkar.docx
+++ b/src/main/resources/templates/Template_Invoice_Bongkar.docx
@@ -217,23 +217,13 @@
                 <w:lang w:val="en-ID" w:eastAsia="en-US"/>
               </w:rPr>
             </w:pPr>
-            <w:proofErr w:type="spellStart"/>
-            <w:r>
-              <w:rPr>
-                <w:rFonts w:ascii="Poppins" w:hAnsi="Poppins" w:cs="Poppins"/>
-                <w:sz w:val="18"/>
-                <w:szCs w:val="18"/>
-              </w:rPr>
-              <w:t>Invoice</w:t>
-            </w:r>
-            <w:proofErr w:type="spellEnd"/>
-            <w:r>
-              <w:rPr>
-                <w:rFonts w:ascii="Poppins" w:hAnsi="Poppins" w:cs="Poppins"/>
-                <w:sz w:val="18"/>
-                <w:szCs w:val="18"/>
-              </w:rPr>
-              <w:t xml:space="preserve"> No.</w:t>
+            <w:r>
+              <w:rPr>
+                <w:rFonts w:ascii="Poppins" w:hAnsi="Poppins" w:cs="Poppins"/>
+                <w:sz w:val="18"/>
+                <w:szCs w:val="18"/>
+              </w:rPr>
+              <w:t>Invoice No.</w:t>
             </w:r>
           </w:p>
         </w:tc>
@@ -348,44 +338,16 @@
                 <w:lang w:val="en-ID" w:eastAsia="en-US"/>
               </w:rPr>
             </w:pPr>
-            <w:proofErr w:type="spellStart"/>
-            <w:r>
-              <w:rPr>
-                <w:rFonts w:ascii="Poppins" w:hAnsi="Poppins" w:cs="Poppins"/>
-                <w:sz w:val="18"/>
-                <w:szCs w:val="18"/>
-              </w:rPr>
-              <w:t>Depo</w:t>
-            </w:r>
-            <w:proofErr w:type="spellEnd"/>
-            <w:r>
-              <w:rPr>
-                <w:rFonts w:ascii="Poppins" w:hAnsi="Poppins" w:cs="Poppins"/>
-                <w:sz w:val="18"/>
-                <w:szCs w:val="18"/>
-              </w:rPr>
-              <w:t xml:space="preserve"> </w:t>
-            </w:r>
-            <w:proofErr w:type="spellStart"/>
-            <w:r>
-              <w:rPr>
-                <w:rFonts w:ascii="Poppins" w:hAnsi="Poppins" w:cs="Poppins"/>
-                <w:sz w:val="18"/>
-                <w:szCs w:val="18"/>
-              </w:rPr>
-              <w:t>Com</w:t>
+            <w:r>
+              <w:rPr>
+                <w:rFonts w:ascii="Poppins" w:hAnsi="Poppins" w:cs="Poppins"/>
+                <w:sz w:val="18"/>
+                <w:szCs w:val="18"/>
+              </w:rPr>
+              <w:t xml:space="preserve">Depo Company </w:t>
             </w:r>
             <w:bookmarkStart w:id="1" w:name="_GoBack"/>
             <w:bookmarkEnd w:id="1"/>
-            <w:r>
-              <w:rPr>
-                <w:rFonts w:ascii="Poppins" w:hAnsi="Poppins" w:cs="Poppins"/>
-                <w:sz w:val="18"/>
-                <w:szCs w:val="18"/>
-              </w:rPr>
-              <w:t>pany</w:t>
-            </w:r>
-            <w:proofErr w:type="spellEnd"/>
           </w:p>
         </w:tc>
         <w:tc>
@@ -499,34 +461,14 @@
                 <w:lang w:val="en-ID" w:eastAsia="en-US"/>
               </w:rPr>
             </w:pPr>
-            <w:proofErr w:type="spellStart"/>
-            <w:r>
-              <w:rPr>
-                <w:rFonts w:ascii="Poppins" w:hAnsi="Poppins" w:cs="Poppins"/>
-                <w:sz w:val="18"/>
-                <w:szCs w:val="18"/>
-              </w:rPr>
-              <w:t>Lokasi</w:t>
-            </w:r>
-            <w:proofErr w:type="spellEnd"/>
-            <w:r>
-              <w:rPr>
-                <w:rFonts w:ascii="Poppins" w:hAnsi="Poppins" w:cs="Poppins"/>
-                <w:sz w:val="18"/>
-                <w:szCs w:val="18"/>
-              </w:rPr>
-              <w:t xml:space="preserve"> </w:t>
-            </w:r>
-            <w:proofErr w:type="spellStart"/>
-            <w:r>
-              <w:rPr>
-                <w:rFonts w:ascii="Poppins" w:hAnsi="Poppins" w:cs="Poppins"/>
-                <w:sz w:val="18"/>
-                <w:szCs w:val="18"/>
-              </w:rPr>
-              <w:t>Depo</w:t>
-            </w:r>
-            <w:proofErr w:type="spellEnd"/>
+            <w:r>
+              <w:rPr>
+                <w:rFonts w:ascii="Poppins" w:hAnsi="Poppins" w:cs="Poppins"/>
+                <w:sz w:val="18"/>
+                <w:szCs w:val="18"/>
+              </w:rPr>
+              <w:t>Lokasi Depo</w:t>
+            </w:r>
           </w:p>
         </w:tc>
         <w:tc>
@@ -763,18 +705,8 @@
                 <w:sz w:val="18"/>
                 <w:szCs w:val="18"/>
               </w:rPr>
-              <w:t xml:space="preserve">Nama </w:t>
-            </w:r>
-            <w:proofErr w:type="spellStart"/>
-            <w:r>
-              <w:rPr>
-                <w:rFonts w:ascii="Poppins" w:hAnsi="Poppins" w:cs="Poppins"/>
-                <w:sz w:val="18"/>
-                <w:szCs w:val="18"/>
-              </w:rPr>
-              <w:t>Perusahaan</w:t>
-            </w:r>
-            <w:proofErr w:type="spellEnd"/>
+              <w:t>Nama Perusahaan</w:t>
+            </w:r>
           </w:p>
         </w:tc>
         <w:tc>
@@ -873,18 +805,8 @@
                 <w:sz w:val="18"/>
                 <w:szCs w:val="18"/>
               </w:rPr>
-              <w:t xml:space="preserve">BL/DO </w:t>
-            </w:r>
-            <w:proofErr w:type="spellStart"/>
-            <w:r>
-              <w:rPr>
-                <w:rFonts w:ascii="Poppins" w:hAnsi="Poppins" w:cs="Poppins"/>
-                <w:sz w:val="18"/>
-                <w:szCs w:val="18"/>
-              </w:rPr>
-              <w:t>Number</w:t>
-            </w:r>
-            <w:proofErr w:type="spellEnd"/>
+              <w:t>BL/DO Number</w:t>
+            </w:r>
           </w:p>
         </w:tc>
         <w:tc>
@@ -1361,34 +1283,14 @@
                 <w:lang w:val="en-ID" w:eastAsia="en-US"/>
               </w:rPr>
             </w:pPr>
-            <w:proofErr w:type="spellStart"/>
-            <w:r>
-              <w:rPr>
-                <w:rFonts w:ascii="Poppins" w:hAnsi="Poppins" w:cs="Poppins"/>
-                <w:sz w:val="18"/>
-                <w:szCs w:val="18"/>
-              </w:rPr>
-              <w:t>Nomor</w:t>
-            </w:r>
-            <w:proofErr w:type="spellEnd"/>
-            <w:r>
-              <w:rPr>
-                <w:rFonts w:ascii="Poppins" w:hAnsi="Poppins" w:cs="Poppins"/>
-                <w:sz w:val="18"/>
-                <w:szCs w:val="18"/>
-              </w:rPr>
-              <w:t xml:space="preserve"> </w:t>
-            </w:r>
-            <w:proofErr w:type="spellStart"/>
-            <w:r>
-              <w:rPr>
-                <w:rFonts w:ascii="Poppins" w:hAnsi="Poppins" w:cs="Poppins"/>
-                <w:sz w:val="18"/>
-                <w:szCs w:val="18"/>
-              </w:rPr>
-              <w:t>Telepon</w:t>
-            </w:r>
-            <w:proofErr w:type="spellEnd"/>
+            <w:r>
+              <w:rPr>
+                <w:rFonts w:ascii="Poppins" w:hAnsi="Poppins" w:cs="Poppins"/>
+                <w:sz w:val="18"/>
+                <w:szCs w:val="18"/>
+              </w:rPr>
+              <w:t>Nomor Telepon</w:t>
+            </w:r>
           </w:p>
         </w:tc>
         <w:tc>
@@ -1756,7 +1658,6 @@
                 <w:lang w:val="en-ID" w:eastAsia="en-US"/>
               </w:rPr>
             </w:pPr>
-            <w:proofErr w:type="spellStart"/>
             <w:r>
               <w:rPr>
                 <w:rFonts w:ascii="Poppins" w:hAnsi="Poppins" w:cs="Poppins"/>
@@ -1765,128 +1666,99 @@
               </w:rPr>
               <w:t>Tanggal</w:t>
             </w:r>
-            <w:proofErr w:type="spellEnd"/>
-            <w:r>
-              <w:rPr>
-                <w:rFonts w:ascii="Poppins" w:hAnsi="Poppins" w:cs="Poppins"/>
-                <w:sz w:val="18"/>
-                <w:szCs w:val="18"/>
+            <w:r>
+              <w:rPr>
+                <w:rFonts w:ascii="Poppins" w:hAnsi="Poppins" w:cs="Poppins"/>
+                <w:sz w:val="18"/>
+                <w:szCs w:val="18"/>
+              </w:rPr>
+              <w:t xml:space="preserve"> Pesanan dibuat</w:t>
+            </w:r>
+          </w:p>
+        </w:tc>
+        <w:tc>
+          <w:tcPr>
+            <w:tcW w:w="2835" w:type="dxa"/>
+            <w:vAlign w:val="center"/>
+          </w:tcPr>
+          <w:p>
+            <w:pPr>
+              <w:rPr>
+                <w:rFonts w:ascii="Poppins" w:eastAsia="Calibri" w:hAnsi="Poppins" w:cs="Poppins"/>
+                <w:sz w:val="18"/>
+                <w:szCs w:val="18"/>
+                <w:lang w:val="en-ID" w:eastAsia="en-US"/>
+              </w:rPr>
+            </w:pPr>
+            <w:r>
+              <w:rPr>
+                <w:rFonts w:ascii="Poppins" w:eastAsia="Calibri" w:hAnsi="Poppins" w:cs="Poppins"/>
+                <w:sz w:val="18"/>
+                <w:szCs w:val="18"/>
+                <w:lang w:val="en-ID" w:eastAsia="en-US"/>
+              </w:rPr>
+              <w:t xml:space="preserve">: </w:t>
+            </w:r>
+            <w:r>
+              <w:rPr>
+                <w:rFonts w:ascii="Poppins" w:hAnsi="Poppins" w:cs="Poppins"/>
+                <w:b/>
+                <w:color w:val="000000" w:themeColor="text1"/>
+                <w:sz w:val="18"/>
+                <w:szCs w:val="18"/>
+              </w:rPr>
+              <w:fldChar w:fldCharType="begin"/>
+            </w:r>
+            <w:r>
+              <w:rPr>
+                <w:rFonts w:ascii="Poppins" w:hAnsi="Poppins" w:cs="Poppins"/>
+                <w:b/>
+                <w:color w:val="000000" w:themeColor="text1"/>
+                <w:sz w:val="18"/>
+                <w:szCs w:val="18"/>
+              </w:rPr>
+              <w:instrText xml:space="preserve"> MERGEFIELD  ${invoice.createdDate} </w:instrText>
+            </w:r>
+            <w:r>
+              <w:rPr>
+                <w:rFonts w:ascii="Poppins" w:hAnsi="Poppins" w:cs="Poppins"/>
+                <w:b/>
+                <w:color w:val="000000" w:themeColor="text1"/>
+                <w:sz w:val="18"/>
+                <w:szCs w:val="18"/>
+              </w:rPr>
+              <w:fldChar w:fldCharType="separate"/>
+            </w:r>
+            <w:r>
+              <w:rPr>
+                <w:rFonts w:ascii="Poppins" w:hAnsi="Poppins" w:cs="Poppins"/>
+                <w:b/>
+                <w:noProof/>
+                <w:color w:val="000000" w:themeColor="text1"/>
+                <w:sz w:val="18"/>
+                <w:szCs w:val="18"/>
+              </w:rPr>
+              <w:t>«${invoice.createdDate}»</w:t>
+            </w:r>
+            <w:r>
+              <w:rPr>
+                <w:rFonts w:ascii="Poppins" w:hAnsi="Poppins" w:cs="Poppins"/>
+                <w:b/>
+                <w:color w:val="000000" w:themeColor="text1"/>
+                <w:sz w:val="18"/>
+                <w:szCs w:val="18"/>
+              </w:rPr>
+              <w:fldChar w:fldCharType="end"/>
+            </w:r>
+            <w:r>
+              <w:rPr>
+                <w:rFonts w:ascii="Poppins" w:eastAsia="Calibri" w:hAnsi="Poppins" w:cs="Poppins"/>
+                <w:sz w:val="18"/>
+                <w:szCs w:val="18"/>
+                <w:lang w:val="en-ID" w:eastAsia="en-US"/>
               </w:rPr>
               <w:t xml:space="preserve"> </w:t>
             </w:r>
-            <w:proofErr w:type="spellStart"/>
-            <w:r>
-              <w:rPr>
-                <w:rFonts w:ascii="Poppins" w:hAnsi="Poppins" w:cs="Poppins"/>
-                <w:sz w:val="18"/>
-                <w:szCs w:val="18"/>
-              </w:rPr>
-              <w:t>Pesanan</w:t>
-            </w:r>
-            <w:proofErr w:type="spellEnd"/>
-            <w:r>
-              <w:rPr>
-                <w:rFonts w:ascii="Poppins" w:hAnsi="Poppins" w:cs="Poppins"/>
-                <w:sz w:val="18"/>
-                <w:szCs w:val="18"/>
-              </w:rPr>
-              <w:t xml:space="preserve"> </w:t>
-            </w:r>
-            <w:proofErr w:type="spellStart"/>
-            <w:r>
-              <w:rPr>
-                <w:rFonts w:ascii="Poppins" w:hAnsi="Poppins" w:cs="Poppins"/>
-                <w:sz w:val="18"/>
-                <w:szCs w:val="18"/>
-              </w:rPr>
-              <w:t>dibuat</w:t>
-            </w:r>
-            <w:proofErr w:type="spellEnd"/>
-          </w:p>
-        </w:tc>
-        <w:tc>
-          <w:tcPr>
-            <w:tcW w:w="2835" w:type="dxa"/>
-            <w:vAlign w:val="center"/>
-          </w:tcPr>
-          <w:p>
-            <w:pPr>
-              <w:rPr>
-                <w:rFonts w:ascii="Poppins" w:eastAsia="Calibri" w:hAnsi="Poppins" w:cs="Poppins"/>
-                <w:sz w:val="18"/>
-                <w:szCs w:val="18"/>
-                <w:lang w:val="en-ID" w:eastAsia="en-US"/>
-              </w:rPr>
-            </w:pPr>
-            <w:r>
-              <w:rPr>
-                <w:rFonts w:ascii="Poppins" w:eastAsia="Calibri" w:hAnsi="Poppins" w:cs="Poppins"/>
-                <w:sz w:val="18"/>
-                <w:szCs w:val="18"/>
-                <w:lang w:val="en-ID" w:eastAsia="en-US"/>
-              </w:rPr>
-              <w:t xml:space="preserve">: </w:t>
-            </w:r>
-            <w:r>
-              <w:rPr>
-                <w:rFonts w:ascii="Poppins" w:hAnsi="Poppins" w:cs="Poppins"/>
-                <w:b/>
-                <w:color w:val="000000" w:themeColor="text1"/>
-                <w:sz w:val="18"/>
-                <w:szCs w:val="18"/>
-              </w:rPr>
-              <w:fldChar w:fldCharType="begin"/>
-            </w:r>
-            <w:r>
-              <w:rPr>
-                <w:rFonts w:ascii="Poppins" w:hAnsi="Poppins" w:cs="Poppins"/>
-                <w:b/>
-                <w:color w:val="000000" w:themeColor="text1"/>
-                <w:sz w:val="18"/>
-                <w:szCs w:val="18"/>
-              </w:rPr>
-              <w:instrText xml:space="preserve"> MERGEFIELD  ${invoice.createdDate} </w:instrText>
-            </w:r>
-            <w:r>
-              <w:rPr>
-                <w:rFonts w:ascii="Poppins" w:hAnsi="Poppins" w:cs="Poppins"/>
-                <w:b/>
-                <w:color w:val="000000" w:themeColor="text1"/>
-                <w:sz w:val="18"/>
-                <w:szCs w:val="18"/>
-              </w:rPr>
-              <w:fldChar w:fldCharType="separate"/>
-            </w:r>
-            <w:r>
-              <w:rPr>
-                <w:rFonts w:ascii="Poppins" w:hAnsi="Poppins" w:cs="Poppins"/>
-                <w:b/>
-                <w:noProof/>
-                <w:color w:val="000000" w:themeColor="text1"/>
-                <w:sz w:val="18"/>
-                <w:szCs w:val="18"/>
-              </w:rPr>
-              <w:t>«${invoice.createdDate}»</w:t>
-            </w:r>
-            <w:r>
-              <w:rPr>
-                <w:rFonts w:ascii="Poppins" w:hAnsi="Poppins" w:cs="Poppins"/>
-                <w:b/>
-                <w:color w:val="000000" w:themeColor="text1"/>
-                <w:sz w:val="18"/>
-                <w:szCs w:val="18"/>
-              </w:rPr>
-              <w:fldChar w:fldCharType="end"/>
-            </w:r>
-            <w:r>
-              <w:rPr>
-                <w:rFonts w:ascii="Poppins" w:eastAsia="Calibri" w:hAnsi="Poppins" w:cs="Poppins"/>
-                <w:sz w:val="18"/>
-                <w:szCs w:val="18"/>
-                <w:lang w:val="en-ID" w:eastAsia="en-US"/>
-              </w:rPr>
-              <w:t xml:space="preserve"> </w:t>
-            </w:r>
           </w:p>
         </w:tc>
         <w:tc>
@@ -1903,23 +1775,13 @@
                 <w:lang w:val="en-ID" w:eastAsia="en-US"/>
               </w:rPr>
             </w:pPr>
-            <w:proofErr w:type="spellStart"/>
-            <w:r>
-              <w:rPr>
-                <w:rFonts w:ascii="Poppins" w:hAnsi="Poppins" w:cs="Poppins"/>
-                <w:sz w:val="18"/>
-                <w:szCs w:val="18"/>
-              </w:rPr>
-              <w:t>Booking</w:t>
-            </w:r>
-            <w:proofErr w:type="spellEnd"/>
-            <w:r>
-              <w:rPr>
-                <w:rFonts w:ascii="Poppins" w:hAnsi="Poppins" w:cs="Poppins"/>
-                <w:sz w:val="18"/>
-                <w:szCs w:val="18"/>
-              </w:rPr>
-              <w:t xml:space="preserve"> ID</w:t>
+            <w:r>
+              <w:rPr>
+                <w:rFonts w:ascii="Poppins" w:hAnsi="Poppins" w:cs="Poppins"/>
+                <w:sz w:val="18"/>
+                <w:szCs w:val="18"/>
+              </w:rPr>
+              <w:t>Booking ID</w:t>
             </w:r>
           </w:p>
         </w:tc>
@@ -2018,34 +1880,14 @@
                 <w:lang w:val="en-ID" w:eastAsia="en-US"/>
               </w:rPr>
             </w:pPr>
-            <w:proofErr w:type="spellStart"/>
-            <w:r>
-              <w:rPr>
-                <w:rFonts w:ascii="Poppins" w:hAnsi="Poppins" w:cs="Poppins"/>
-                <w:sz w:val="18"/>
-                <w:szCs w:val="18"/>
-              </w:rPr>
-              <w:t>Tanggal</w:t>
-            </w:r>
-            <w:proofErr w:type="spellEnd"/>
-            <w:r>
-              <w:rPr>
-                <w:rFonts w:ascii="Poppins" w:hAnsi="Poppins" w:cs="Poppins"/>
-                <w:sz w:val="18"/>
-                <w:szCs w:val="18"/>
-              </w:rPr>
-              <w:t xml:space="preserve"> </w:t>
-            </w:r>
-            <w:proofErr w:type="spellStart"/>
-            <w:r>
-              <w:rPr>
-                <w:rFonts w:ascii="Poppins" w:hAnsi="Poppins" w:cs="Poppins"/>
-                <w:sz w:val="18"/>
-                <w:szCs w:val="18"/>
-              </w:rPr>
-              <w:t>Pembayaran</w:t>
-            </w:r>
-            <w:proofErr w:type="spellEnd"/>
+            <w:r>
+              <w:rPr>
+                <w:rFonts w:ascii="Poppins" w:hAnsi="Poppins" w:cs="Poppins"/>
+                <w:sz w:val="18"/>
+                <w:szCs w:val="18"/>
+              </w:rPr>
+              <w:t>Tanggal Pembayaran</w:t>
+            </w:r>
           </w:p>
         </w:tc>
         <w:tc>
@@ -2138,34 +1980,14 @@
                 <w:lang w:val="en-ID" w:eastAsia="en-US"/>
               </w:rPr>
             </w:pPr>
-            <w:proofErr w:type="spellStart"/>
-            <w:r>
-              <w:rPr>
-                <w:rFonts w:ascii="Poppins" w:hAnsi="Poppins" w:cs="Poppins"/>
-                <w:sz w:val="18"/>
-                <w:szCs w:val="18"/>
-              </w:rPr>
-              <w:t>Status</w:t>
-            </w:r>
-            <w:proofErr w:type="spellEnd"/>
-            <w:r>
-              <w:rPr>
-                <w:rFonts w:ascii="Poppins" w:hAnsi="Poppins" w:cs="Poppins"/>
-                <w:sz w:val="18"/>
-                <w:szCs w:val="18"/>
-              </w:rPr>
-              <w:t xml:space="preserve"> </w:t>
-            </w:r>
-            <w:proofErr w:type="spellStart"/>
-            <w:r>
-              <w:rPr>
-                <w:rFonts w:ascii="Poppins" w:hAnsi="Poppins" w:cs="Poppins"/>
-                <w:sz w:val="18"/>
-                <w:szCs w:val="18"/>
-              </w:rPr>
-              <w:t>Pembayaran</w:t>
-            </w:r>
-            <w:proofErr w:type="spellEnd"/>
+            <w:r>
+              <w:rPr>
+                <w:rFonts w:ascii="Poppins" w:hAnsi="Poppins" w:cs="Poppins"/>
+                <w:sz w:val="18"/>
+                <w:szCs w:val="18"/>
+              </w:rPr>
+              <w:t>Status Pembayaran</w:t>
+            </w:r>
           </w:p>
         </w:tc>
         <w:tc>
@@ -2490,7 +2312,6 @@
                 <w:szCs w:val="18"/>
               </w:rPr>
             </w:pPr>
-            <w:proofErr w:type="spellStart"/>
             <w:r>
               <w:rPr>
                 <w:rFonts w:ascii="Poppins SemiBold" w:hAnsi="Poppins SemiBold" w:cs="Poppins SemiBold"/>
@@ -2499,10 +2320,17 @@
                 <w:sz w:val="18"/>
                 <w:szCs w:val="18"/>
               </w:rPr>
-              <w:t>Jenis</w:t>
-            </w:r>
-            <w:proofErr w:type="spellEnd"/>
-            <w:r>
+              <w:t>Jenis Pesanan</w:t>
+            </w:r>
+          </w:p>
+        </w:tc>
+        <w:tc>
+          <w:tcPr>
+            <w:tcW w:w="2430" w:type="dxa"/>
+            <w:vAlign w:val="center"/>
+          </w:tcPr>
+          <w:p>
+            <w:pPr>
               <w:rPr>
                 <w:rFonts w:ascii="Poppins SemiBold" w:hAnsi="Poppins SemiBold" w:cs="Poppins SemiBold"/>
                 <w:b/>
@@ -2510,9 +2338,7 @@
                 <w:sz w:val="18"/>
                 <w:szCs w:val="18"/>
               </w:rPr>
-              <w:t xml:space="preserve"> </w:t>
-            </w:r>
-            <w:proofErr w:type="spellStart"/>
+            </w:pPr>
             <w:r>
               <w:rPr>
                 <w:rFonts w:ascii="Poppins SemiBold" w:hAnsi="Poppins SemiBold" w:cs="Poppins SemiBold"/>
@@ -2521,14 +2347,13 @@
                 <w:sz w:val="18"/>
                 <w:szCs w:val="18"/>
               </w:rPr>
-              <w:t>Pesanan</w:t>
-            </w:r>
-            <w:proofErr w:type="spellEnd"/>
-          </w:p>
-        </w:tc>
-        <w:tc>
-          <w:tcPr>
-            <w:tcW w:w="2430" w:type="dxa"/>
+              <w:t>Item</w:t>
+            </w:r>
+          </w:p>
+        </w:tc>
+        <w:tc>
+          <w:tcPr>
+            <w:tcW w:w="1701" w:type="dxa"/>
             <w:vAlign w:val="center"/>
           </w:tcPr>
           <w:p>
@@ -2549,13 +2374,13 @@
                 <w:sz w:val="18"/>
                 <w:szCs w:val="18"/>
               </w:rPr>
-              <w:t>Item</w:t>
-            </w:r>
-          </w:p>
-        </w:tc>
-        <w:tc>
-          <w:tcPr>
-            <w:tcW w:w="1701" w:type="dxa"/>
+              <w:t>No. Kontainer</w:t>
+            </w:r>
+          </w:p>
+        </w:tc>
+        <w:tc>
+          <w:tcPr>
+            <w:tcW w:w="2268" w:type="dxa"/>
             <w:vAlign w:val="center"/>
           </w:tcPr>
           <w:p>
@@ -2576,10 +2401,17 @@
                 <w:sz w:val="18"/>
                 <w:szCs w:val="18"/>
               </w:rPr>
-              <w:t xml:space="preserve">No. </w:t>
-            </w:r>
-            <w:proofErr w:type="spellStart"/>
-            <w:r>
+              <w:t>Harga Satuan (Rp)</w:t>
+            </w:r>
+          </w:p>
+        </w:tc>
+        <w:tc>
+          <w:tcPr>
+            <w:tcW w:w="1842" w:type="dxa"/>
+            <w:vAlign w:val="center"/>
+          </w:tcPr>
+          <w:p>
+            <w:pPr>
               <w:rPr>
                 <w:rFonts w:ascii="Poppins SemiBold" w:hAnsi="Poppins SemiBold" w:cs="Poppins SemiBold"/>
                 <w:b/>
@@ -2587,18 +2419,8 @@
                 <w:sz w:val="18"/>
                 <w:szCs w:val="18"/>
               </w:rPr>
-              <w:t>Kontainer</w:t>
-            </w:r>
-            <w:proofErr w:type="spellEnd"/>
-          </w:p>
-        </w:tc>
-        <w:tc>
-          <w:tcPr>
-            <w:tcW w:w="2268" w:type="dxa"/>
-            <w:vAlign w:val="center"/>
-          </w:tcPr>
-          <w:p>
-            <w:pPr>
+            </w:pPr>
+            <w:r>
               <w:rPr>
                 <w:rFonts w:ascii="Poppins SemiBold" w:hAnsi="Poppins SemiBold" w:cs="Poppins SemiBold"/>
                 <w:b/>
@@ -2606,121 +2428,7 @@
                 <w:sz w:val="18"/>
                 <w:szCs w:val="18"/>
               </w:rPr>
-            </w:pPr>
-            <w:proofErr w:type="spellStart"/>
-            <w:r>
-              <w:rPr>
-                <w:rFonts w:ascii="Poppins SemiBold" w:hAnsi="Poppins SemiBold" w:cs="Poppins SemiBold"/>
-                <w:b/>
-                <w:bCs/>
-                <w:sz w:val="18"/>
-                <w:szCs w:val="18"/>
-              </w:rPr>
-              <w:t>Harga</w:t>
-            </w:r>
-            <w:proofErr w:type="spellEnd"/>
-            <w:r>
-              <w:rPr>
-                <w:rFonts w:ascii="Poppins SemiBold" w:hAnsi="Poppins SemiBold" w:cs="Poppins SemiBold"/>
-                <w:b/>
-                <w:bCs/>
-                <w:sz w:val="18"/>
-                <w:szCs w:val="18"/>
-              </w:rPr>
-              <w:t xml:space="preserve"> </w:t>
-            </w:r>
-            <w:proofErr w:type="spellStart"/>
-            <w:r>
-              <w:rPr>
-                <w:rFonts w:ascii="Poppins SemiBold" w:hAnsi="Poppins SemiBold" w:cs="Poppins SemiBold"/>
-                <w:b/>
-                <w:bCs/>
-                <w:sz w:val="18"/>
-                <w:szCs w:val="18"/>
-              </w:rPr>
-              <w:t>Satuan</w:t>
-            </w:r>
-            <w:proofErr w:type="spellEnd"/>
-            <w:r>
-              <w:rPr>
-                <w:rFonts w:ascii="Poppins SemiBold" w:hAnsi="Poppins SemiBold" w:cs="Poppins SemiBold"/>
-                <w:b/>
-                <w:bCs/>
-                <w:sz w:val="18"/>
-                <w:szCs w:val="18"/>
-              </w:rPr>
-              <w:t xml:space="preserve"> (</w:t>
-            </w:r>
-            <w:proofErr w:type="spellStart"/>
-            <w:r>
-              <w:rPr>
-                <w:rFonts w:ascii="Poppins SemiBold" w:hAnsi="Poppins SemiBold" w:cs="Poppins SemiBold"/>
-                <w:b/>
-                <w:bCs/>
-                <w:sz w:val="18"/>
-                <w:szCs w:val="18"/>
-              </w:rPr>
-              <w:t>Rp</w:t>
-            </w:r>
-            <w:proofErr w:type="spellEnd"/>
-            <w:r>
-              <w:rPr>
-                <w:rFonts w:ascii="Poppins SemiBold" w:hAnsi="Poppins SemiBold" w:cs="Poppins SemiBold"/>
-                <w:b/>
-                <w:bCs/>
-                <w:sz w:val="18"/>
-                <w:szCs w:val="18"/>
-              </w:rPr>
-              <w:t>)</w:t>
-            </w:r>
-          </w:p>
-        </w:tc>
-        <w:tc>
-          <w:tcPr>
-            <w:tcW w:w="1842" w:type="dxa"/>
-            <w:vAlign w:val="center"/>
-          </w:tcPr>
-          <w:p>
-            <w:pPr>
-              <w:rPr>
-                <w:rFonts w:ascii="Poppins SemiBold" w:hAnsi="Poppins SemiBold" w:cs="Poppins SemiBold"/>
-                <w:b/>
-                <w:bCs/>
-                <w:sz w:val="18"/>
-                <w:szCs w:val="18"/>
-              </w:rPr>
-            </w:pPr>
-            <w:r>
-              <w:rPr>
-                <w:rFonts w:ascii="Poppins SemiBold" w:hAnsi="Poppins SemiBold" w:cs="Poppins SemiBold"/>
-                <w:b/>
-                <w:bCs/>
-                <w:sz w:val="18"/>
-                <w:szCs w:val="18"/>
-              </w:rPr>
-              <w:t>Total (</w:t>
-            </w:r>
-            <w:proofErr w:type="spellStart"/>
-            <w:r>
-              <w:rPr>
-                <w:rFonts w:ascii="Poppins SemiBold" w:hAnsi="Poppins SemiBold" w:cs="Poppins SemiBold"/>
-                <w:b/>
-                <w:bCs/>
-                <w:sz w:val="18"/>
-                <w:szCs w:val="18"/>
-              </w:rPr>
-              <w:t>Rp</w:t>
-            </w:r>
-            <w:proofErr w:type="spellEnd"/>
-            <w:r>
-              <w:rPr>
-                <w:rFonts w:ascii="Poppins SemiBold" w:hAnsi="Poppins SemiBold" w:cs="Poppins SemiBold"/>
-                <w:b/>
-                <w:bCs/>
-                <w:sz w:val="18"/>
-                <w:szCs w:val="18"/>
-              </w:rPr>
-              <w:t>)</w:t>
+              <w:t>Total (Rp)</w:t>
             </w:r>
           </w:p>
         </w:tc>
@@ -2802,7 +2510,6 @@
                 <w:szCs w:val="18"/>
               </w:rPr>
             </w:pPr>
-            <w:proofErr w:type="spellStart"/>
             <w:r>
               <w:rPr>
                 <w:rFonts w:ascii="Poppins" w:hAnsi="Poppins" w:cs="Poppins"/>
@@ -2811,7 +2518,6 @@
               </w:rPr>
               <w:t>Bongkar</w:t>
             </w:r>
-            <w:proofErr w:type="spellEnd"/>
           </w:p>
         </w:tc>
         <w:tc>
@@ -3434,37 +3140,15 @@
                 <w:lang w:val="en-ID" w:eastAsia="en-US"/>
               </w:rPr>
             </w:pPr>
-            <w:proofErr w:type="spellStart"/>
-            <w:r>
-              <w:rPr>
-                <w:rFonts w:ascii="Poppins" w:eastAsia="Calibri" w:hAnsi="Poppins" w:cs="Poppins"/>
-                <w:sz w:val="18"/>
-                <w:szCs w:val="18"/>
-                <w:lang w:val="en-ID" w:eastAsia="en-US"/>
-              </w:rPr>
-              <w:t>Metode</w:t>
-            </w:r>
-            <w:proofErr w:type="spellEnd"/>
-            <w:r>
-              <w:rPr>
-                <w:rFonts w:ascii="Poppins" w:eastAsia="Calibri" w:hAnsi="Poppins" w:cs="Poppins"/>
-                <w:sz w:val="18"/>
-                <w:szCs w:val="18"/>
-                <w:lang w:val="en-ID" w:eastAsia="en-US"/>
-              </w:rPr>
-              <w:t xml:space="preserve"> </w:t>
-            </w:r>
-            <w:proofErr w:type="spellStart"/>
-            <w:r>
-              <w:rPr>
-                <w:rFonts w:ascii="Poppins" w:eastAsia="Calibri" w:hAnsi="Poppins" w:cs="Poppins"/>
-                <w:sz w:val="18"/>
-                <w:szCs w:val="18"/>
-                <w:lang w:val="en-ID" w:eastAsia="en-US"/>
-              </w:rPr>
-              <w:t>Pembayaran</w:t>
-            </w:r>
-            <w:proofErr w:type="spellEnd"/>
+            <w:r>
+              <w:rPr>
+                <w:rFonts w:ascii="Poppins" w:eastAsia="Calibri" w:hAnsi="Poppins" w:cs="Poppins"/>
+                <w:sz w:val="18"/>
+                <w:szCs w:val="18"/>
+                <w:lang w:val="en-ID" w:eastAsia="en-US"/>
+              </w:rPr>
+              <w:t>Metode Pembayaran</w:t>
+            </w:r>
           </w:p>
         </w:tc>
         <w:tc>
@@ -3815,106 +3499,14 @@
               <w:lang w:val="en-ID" w:eastAsia="en-US"/>
             </w:rPr>
           </w:pPr>
-          <w:proofErr w:type="spellStart"/>
           <w:r>
             <w:rPr>
               <w:rFonts w:ascii="Poppins" w:hAnsi="Poppins" w:cs="Poppins"/>
               <w:sz w:val="16"/>
               <w:szCs w:val="16"/>
             </w:rPr>
-            <w:t>Invoice</w:t>
+            <w:t>Invoice ini sah dan diproses oleh komputer</w:t>
           </w:r>
-          <w:proofErr w:type="spellEnd"/>
-          <w:r>
-            <w:rPr>
-              <w:rFonts w:ascii="Poppins" w:hAnsi="Poppins" w:cs="Poppins"/>
-              <w:sz w:val="16"/>
-              <w:szCs w:val="16"/>
-            </w:rPr>
-            <w:t xml:space="preserve"> </w:t>
-          </w:r>
-          <w:proofErr w:type="spellStart"/>
-          <w:r>
-            <w:rPr>
-              <w:rFonts w:ascii="Poppins" w:hAnsi="Poppins" w:cs="Poppins"/>
-              <w:sz w:val="16"/>
-              <w:szCs w:val="16"/>
-            </w:rPr>
-            <w:t>ini</w:t>
-          </w:r>
-          <w:proofErr w:type="spellEnd"/>
-          <w:r>
-            <w:rPr>
-              <w:rFonts w:ascii="Poppins" w:hAnsi="Poppins" w:cs="Poppins"/>
-              <w:sz w:val="16"/>
-              <w:szCs w:val="16"/>
-            </w:rPr>
-            <w:t xml:space="preserve"> </w:t>
-          </w:r>
-          <w:proofErr w:type="spellStart"/>
-          <w:r>
-            <w:rPr>
-              <w:rFonts w:ascii="Poppins" w:hAnsi="Poppins" w:cs="Poppins"/>
-              <w:sz w:val="16"/>
-              <w:szCs w:val="16"/>
-            </w:rPr>
-            <w:t>sah</w:t>
-          </w:r>
-          <w:proofErr w:type="spellEnd"/>
-          <w:r>
-            <w:rPr>
-              <w:rFonts w:ascii="Poppins" w:hAnsi="Poppins" w:cs="Poppins"/>
-              <w:sz w:val="16"/>
-              <w:szCs w:val="16"/>
-            </w:rPr>
-            <w:t xml:space="preserve"> dan </w:t>
-          </w:r>
-          <w:proofErr w:type="spellStart"/>
-          <w:r>
-            <w:rPr>
-              <w:rFonts w:ascii="Poppins" w:hAnsi="Poppins" w:cs="Poppins"/>
-              <w:sz w:val="16"/>
-              <w:szCs w:val="16"/>
-            </w:rPr>
-            <w:t>diproses</w:t>
-          </w:r>
-          <w:proofErr w:type="spellEnd"/>
-          <w:r>
-            <w:rPr>
-              <w:rFonts w:ascii="Poppins" w:hAnsi="Poppins" w:cs="Poppins"/>
-              <w:sz w:val="16"/>
-              <w:szCs w:val="16"/>
-            </w:rPr>
-            <w:t xml:space="preserve"> </w:t>
-          </w:r>
-          <w:proofErr w:type="spellStart"/>
-          <w:r>
-            <w:rPr>
-              <w:rFonts w:ascii="Poppins" w:hAnsi="Poppins" w:cs="Poppins"/>
-              <w:sz w:val="16"/>
-              <w:szCs w:val="16"/>
-            </w:rPr>
-            <w:t>oleh</w:t>
-          </w:r>
-          <w:proofErr w:type="spellEnd"/>
-          <w:r>
-            <w:rPr>
-              <w:rFonts w:ascii="Poppins" w:hAnsi="Poppins" w:cs="Poppins"/>
-              <w:sz w:val="16"/>
-              <w:szCs w:val="16"/>
-            </w:rPr>
-            <w:t xml:space="preserve"> </w:t>
-          </w:r>
-          <w:proofErr w:type="spellStart"/>
-          <w:r>
-            <w:rPr>
-              <w:rFonts w:ascii="Poppins" w:hAnsi="Poppins" w:cs="Poppins"/>
-              <w:sz w:val="16"/>
-              <w:szCs w:val="16"/>
-            </w:rPr>
-            <w:t>komputer</w:t>
-          </w:r>
-          <w:proofErr w:type="spellEnd"/>
         </w:p>
       </w:tc>
       <w:tc>
@@ -3932,34 +3524,14 @@
               <w:lang w:val="en-ID" w:eastAsia="en-US"/>
             </w:rPr>
           </w:pPr>
-          <w:proofErr w:type="spellStart"/>
           <w:r>
             <w:rPr>
               <w:rFonts w:ascii="Poppins" w:hAnsi="Poppins" w:cs="Poppins"/>
               <w:sz w:val="16"/>
               <w:szCs w:val="16"/>
             </w:rPr>
-            <w:t>Terakhir</w:t>
+            <w:t>Terakhir diperbarui</w:t>
           </w:r>
-          <w:proofErr w:type="spellEnd"/>
-          <w:r>
-            <w:rPr>
-              <w:rFonts w:ascii="Poppins" w:hAnsi="Poppins" w:cs="Poppins"/>
-              <w:sz w:val="16"/>
-              <w:szCs w:val="16"/>
-            </w:rPr>
-            <w:t xml:space="preserve"> </w:t>
-          </w:r>
-          <w:proofErr w:type="spellStart"/>
-          <w:r>
-            <w:rPr>
-              <w:rFonts w:ascii="Poppins" w:hAnsi="Poppins" w:cs="Poppins"/>
-              <w:sz w:val="16"/>
-              <w:szCs w:val="16"/>
-            </w:rPr>
-            <w:t>diperbarui</w:t>
-          </w:r>
-          <w:proofErr w:type="spellEnd"/>
           <w:r>
             <w:rPr>
               <w:rFonts w:ascii="Poppins" w:hAnsi="Poppins" w:cs="Poppins"/>
@@ -5084,7 +4656,7 @@
 </file>
 
 <file path=customXml/itemProps1.xml><?xml version="1.0" encoding="utf-8"?>
-<ds:datastoreItem xmlns:ds="http://schemas.openxmlformats.org/officeDocument/2006/customXml" ds:itemID="{4305B185-3E2E-4D8F-A481-DE0E8E678B2F}">
+<ds:datastoreItem xmlns:ds="http://schemas.openxmlformats.org/officeDocument/2006/customXml" ds:itemID="{F9900D91-AADC-47AA-893B-4CD4303319D5}">
   <ds:schemaRefs>
     <ds:schemaRef ds:uri="http://schemas.openxmlformats.org/officeDocument/2006/bibliography"/>
   </ds:schemaRefs>

</xml_diff>